<commit_message>
docs: get code in report
</commit_message>
<xml_diff>
--- a/31OS Opercijni Systemy/3/KNT-122_Onyshchenko_Variant-19_PR3.docx
+++ b/31OS Opercijni Systemy/3/KNT-122_Onyshchenko_Variant-19_PR3.docx
@@ -1693,6 +1693,362 @@
     </w:p>
     <w:p>
       <w:pPr>
+        <w:pStyle w:val="P"/>
+        <w:rPr>
+          <w:lang w:val="en-US"/>
+        </w:rPr>
+      </w:pPr>
+    </w:p>
+    <w:p>
+      <w:pPr>
+        <w:pStyle w:val="Code"/>
+      </w:pPr>
+      <w:proofErr w:type="gramStart"/>
+      <w:r>
+        <w:t>.model</w:t>
+      </w:r>
+      <w:proofErr w:type="gramEnd"/>
+      <w:r>
+        <w:t xml:space="preserve"> small </w:t>
+      </w:r>
+    </w:p>
+    <w:p>
+      <w:pPr>
+        <w:pStyle w:val="Code"/>
+      </w:pPr>
+      <w:proofErr w:type="gramStart"/>
+      <w:r>
+        <w:t>.stack</w:t>
+      </w:r>
+      <w:proofErr w:type="gramEnd"/>
+      <w:r>
+        <w:t xml:space="preserve"> 100h </w:t>
+      </w:r>
+    </w:p>
+    <w:p>
+      <w:pPr>
+        <w:pStyle w:val="Code"/>
+      </w:pPr>
+    </w:p>
+    <w:p>
+      <w:pPr>
+        <w:pStyle w:val="Code"/>
+      </w:pPr>
+      <w:r>
+        <w:t>.data</w:t>
+      </w:r>
+    </w:p>
+    <w:p>
+      <w:pPr>
+        <w:pStyle w:val="Code"/>
+      </w:pPr>
+      <w:r>
+        <w:t xml:space="preserve">  msg db "JESUS CHRIST IS LORD",13,10,'$'</w:t>
+      </w:r>
+    </w:p>
+    <w:p>
+      <w:pPr>
+        <w:pStyle w:val="Code"/>
+      </w:pPr>
+    </w:p>
+    <w:p>
+      <w:pPr>
+        <w:pStyle w:val="Code"/>
+      </w:pPr>
+      <w:proofErr w:type="gramStart"/>
+      <w:r>
+        <w:t>.code</w:t>
+      </w:r>
+      <w:proofErr w:type="gramEnd"/>
+    </w:p>
+    <w:p>
+      <w:pPr>
+        <w:pStyle w:val="Code"/>
+      </w:pPr>
+      <w:r>
+        <w:t>main:</w:t>
+      </w:r>
+    </w:p>
+    <w:p>
+      <w:pPr>
+        <w:pStyle w:val="Code"/>
+      </w:pPr>
+      <w:r>
+        <w:t xml:space="preserve">  mov </w:t>
+      </w:r>
+      <w:proofErr w:type="gramStart"/>
+      <w:r>
+        <w:t>ax,@</w:t>
+      </w:r>
+      <w:proofErr w:type="gramEnd"/>
+      <w:r>
+        <w:t>data</w:t>
+      </w:r>
+    </w:p>
+    <w:p>
+      <w:pPr>
+        <w:pStyle w:val="Code"/>
+      </w:pPr>
+      <w:r>
+        <w:t xml:space="preserve">  mov </w:t>
+      </w:r>
+      <w:proofErr w:type="gramStart"/>
+      <w:r>
+        <w:t>ds,ax</w:t>
+      </w:r>
+      <w:proofErr w:type="gramEnd"/>
+      <w:r>
+        <w:t xml:space="preserve"> </w:t>
+      </w:r>
+    </w:p>
+    <w:p>
+      <w:pPr>
+        <w:pStyle w:val="Code"/>
+      </w:pPr>
+    </w:p>
+    <w:p>
+      <w:pPr>
+        <w:pStyle w:val="Code"/>
+      </w:pPr>
+      <w:r>
+        <w:t xml:space="preserve">  mov </w:t>
+      </w:r>
+      <w:proofErr w:type="gramStart"/>
+      <w:r>
+        <w:t>dx,offset</w:t>
+      </w:r>
+      <w:proofErr w:type="gramEnd"/>
+      <w:r>
+        <w:t xml:space="preserve"> msg </w:t>
+      </w:r>
+    </w:p>
+    <w:p>
+      <w:pPr>
+        <w:pStyle w:val="Code"/>
+      </w:pPr>
+      <w:r>
+        <w:t xml:space="preserve">  mov ah,9</w:t>
+      </w:r>
+    </w:p>
+    <w:p>
+      <w:pPr>
+        <w:pStyle w:val="Code"/>
+      </w:pPr>
+      <w:r>
+        <w:t xml:space="preserve">  int 21h</w:t>
+      </w:r>
+    </w:p>
+    <w:p>
+      <w:pPr>
+        <w:pStyle w:val="Code"/>
+      </w:pPr>
+    </w:p>
+    <w:p>
+      <w:pPr>
+        <w:pStyle w:val="Code"/>
+      </w:pPr>
+      <w:r>
+        <w:t xml:space="preserve">  je stopthirtyoneh</w:t>
+      </w:r>
+    </w:p>
+    <w:p>
+      <w:pPr>
+        <w:pStyle w:val="Code"/>
+      </w:pPr>
+    </w:p>
+    <w:p>
+      <w:pPr>
+        <w:pStyle w:val="Code"/>
+      </w:pPr>
+      <w:r>
+        <w:t>stopfourch:</w:t>
+      </w:r>
+    </w:p>
+    <w:p>
+      <w:pPr>
+        <w:pStyle w:val="Code"/>
+      </w:pPr>
+      <w:r>
+        <w:t xml:space="preserve">  mov ah,4ch</w:t>
+      </w:r>
+    </w:p>
+    <w:p>
+      <w:pPr>
+        <w:pStyle w:val="Code"/>
+      </w:pPr>
+      <w:r>
+        <w:t xml:space="preserve">  int 21h</w:t>
+      </w:r>
+    </w:p>
+    <w:p>
+      <w:pPr>
+        <w:pStyle w:val="Code"/>
+      </w:pPr>
+    </w:p>
+    <w:p>
+      <w:pPr>
+        <w:pStyle w:val="Code"/>
+      </w:pPr>
+      <w:r>
+        <w:t>stopzeroh:</w:t>
+      </w:r>
+    </w:p>
+    <w:p>
+      <w:pPr>
+        <w:pStyle w:val="Code"/>
+      </w:pPr>
+      <w:r>
+        <w:t xml:space="preserve">  mov ah,0h</w:t>
+      </w:r>
+    </w:p>
+    <w:p>
+      <w:pPr>
+        <w:pStyle w:val="Code"/>
+      </w:pPr>
+      <w:r>
+        <w:t xml:space="preserve">  int 21h</w:t>
+      </w:r>
+    </w:p>
+    <w:p>
+      <w:pPr>
+        <w:pStyle w:val="Code"/>
+      </w:pPr>
+    </w:p>
+    <w:p>
+      <w:pPr>
+        <w:pStyle w:val="Code"/>
+      </w:pPr>
+      <w:r>
+        <w:t>stoptwentyh:</w:t>
+      </w:r>
+    </w:p>
+    <w:p>
+      <w:pPr>
+        <w:pStyle w:val="Code"/>
+      </w:pPr>
+      <w:r>
+        <w:t xml:space="preserve">  int 20h</w:t>
+      </w:r>
+    </w:p>
+    <w:p>
+      <w:pPr>
+        <w:pStyle w:val="Code"/>
+      </w:pPr>
+    </w:p>
+    <w:p>
+      <w:pPr>
+        <w:pStyle w:val="Code"/>
+      </w:pPr>
+      <w:r>
+        <w:t>stopret:</w:t>
+      </w:r>
+    </w:p>
+    <w:p>
+      <w:pPr>
+        <w:pStyle w:val="Code"/>
+      </w:pPr>
+      <w:r>
+        <w:t xml:space="preserve">  ret</w:t>
+      </w:r>
+    </w:p>
+    <w:p>
+      <w:pPr>
+        <w:pStyle w:val="Code"/>
+      </w:pPr>
+    </w:p>
+    <w:p>
+      <w:pPr>
+        <w:pStyle w:val="Code"/>
+      </w:pPr>
+      <w:r>
+        <w:t>stoptwentysevenh:</w:t>
+      </w:r>
+    </w:p>
+    <w:p>
+      <w:pPr>
+        <w:pStyle w:val="Code"/>
+      </w:pPr>
+      <w:r>
+        <w:t xml:space="preserve">  int 27h</w:t>
+      </w:r>
+    </w:p>
+    <w:p>
+      <w:pPr>
+        <w:pStyle w:val="Code"/>
+      </w:pPr>
+    </w:p>
+    <w:p>
+      <w:pPr>
+        <w:pStyle w:val="Code"/>
+      </w:pPr>
+      <w:r>
+        <w:t>stopthirtyoneh:</w:t>
+      </w:r>
+    </w:p>
+    <w:p>
+      <w:pPr>
+        <w:pStyle w:val="Code"/>
+      </w:pPr>
+      <w:r>
+        <w:t xml:space="preserve">  mov ah,31h</w:t>
+      </w:r>
+    </w:p>
+    <w:p>
+      <w:pPr>
+        <w:pStyle w:val="Code"/>
+      </w:pPr>
+      <w:r>
+        <w:t xml:space="preserve">  int 21h</w:t>
+      </w:r>
+    </w:p>
+    <w:p>
+      <w:pPr>
+        <w:pStyle w:val="Code"/>
+      </w:pPr>
+    </w:p>
+    <w:p>
+      <w:pPr>
+        <w:pStyle w:val="Code"/>
+      </w:pPr>
+      <w:r>
+        <w:t>end main</w:t>
+      </w:r>
+    </w:p>
+    <w:p>
+      <w:pPr>
+        <w:pStyle w:val="Code"/>
+      </w:pPr>
+      <w:r>
+        <w:t>end</w:t>
+      </w:r>
+    </w:p>
+    <w:p>
+      <w:pPr>
+        <w:pStyle w:val="P"/>
+        <w:rPr>
+          <w:lang w:val="en-US"/>
+        </w:rPr>
+      </w:pPr>
+    </w:p>
+    <w:p>
+      <w:pPr>
+        <w:pStyle w:val="P"/>
+      </w:pPr>
+      <w:r>
+        <w:lastRenderedPageBreak/>
+        <w:t>При виклику будь-якого з шести методві програма успішно завершує роботу. При спробі викликати методи один за одним програма не працює.</w:t>
+      </w:r>
+    </w:p>
+    <w:p>
+      <w:pPr>
+        <w:pStyle w:val="P"/>
+        <w:rPr>
+          <w:lang w:val="en-US"/>
+        </w:rPr>
+      </w:pPr>
+    </w:p>
+    <w:p>
+      <w:pPr>
         <w:pStyle w:val="H1"/>
         <w:rPr>
           <w:lang w:val="en-US"/>
@@ -1739,6 +2095,9 @@
     <w:p>
       <w:pPr>
         <w:pStyle w:val="H2"/>
+        <w:rPr>
+          <w:lang w:val="en-US"/>
+        </w:rPr>
       </w:pPr>
       <w:r>
         <w:t xml:space="preserve">Наведіть приклади способів активізації резидентних програм </w:t>

</xml_diff>

<commit_message>
docs: OS3 some possible options to add questions if aksed: JESUS THANK YOU LORD GOD ALMIGHTY ALLELUJAH AMEN
</commit_message>
<xml_diff>
--- a/31OS Opercijni Systemy/3/KNT-122_Onyshchenko_Variant-19_PR3.docx
+++ b/31OS Opercijni Systemy/3/KNT-122_Onyshchenko_Variant-19_PR3.docx
@@ -451,7 +451,7 @@
             </w:rPr>
             <w:fldChar w:fldCharType="separate"/>
           </w:r>
-          <w:hyperlink w:anchor="_Toc181878168" w:history="1">
+          <w:hyperlink w:anchor="_Toc181878148" w:history="1">
             <w:r>
               <w:rPr>
                 <w:rStyle w:val="a4"/>
@@ -490,7 +490,7 @@
                 <w:sz w:val="24"/>
                 <w:szCs w:val="24"/>
               </w:rPr>
-              <w:instrText xml:space="preserve"> PAGEREF _Toc181878168 \h </w:instrText>
+              <w:instrText xml:space="preserve"> PAGEREF _Toc181878148 \h </w:instrText>
             </w:r>
             <w:r>
               <w:rPr>
@@ -548,7 +548,7 @@
               <w14:ligatures w14:val="standardContextual"/>
             </w:rPr>
           </w:pPr>
-          <w:hyperlink w:anchor="_Toc181878169" w:history="1">
+          <w:hyperlink w:anchor="_Toc181878149" w:history="1">
             <w:r>
               <w:rPr>
                 <w:rStyle w:val="a4"/>
@@ -587,7 +587,7 @@
                 <w:sz w:val="24"/>
                 <w:szCs w:val="24"/>
               </w:rPr>
-              <w:instrText xml:space="preserve"> PAGEREF _Toc181878169 \h </w:instrText>
+              <w:instrText xml:space="preserve"> PAGEREF _Toc181878149 \h </w:instrText>
             </w:r>
             <w:r>
               <w:rPr>
@@ -645,7 +645,7 @@
               <w14:ligatures w14:val="standardContextual"/>
             </w:rPr>
           </w:pPr>
-          <w:hyperlink w:anchor="_Toc181878170" w:history="1">
+          <w:hyperlink w:anchor="_Toc181878150" w:history="1">
             <w:r>
               <w:rPr>
                 <w:rStyle w:val="a4"/>
@@ -684,7 +684,7 @@
                 <w:sz w:val="24"/>
                 <w:szCs w:val="24"/>
               </w:rPr>
-              <w:instrText xml:space="preserve"> PAGEREF _Toc181878170 \h </w:instrText>
+              <w:instrText xml:space="preserve"> PAGEREF _Toc181878150 \h </w:instrText>
             </w:r>
             <w:r>
               <w:rPr>
@@ -742,7 +742,7 @@
               <w14:ligatures w14:val="standardContextual"/>
             </w:rPr>
           </w:pPr>
-          <w:hyperlink w:anchor="_Toc181878171" w:history="1">
+          <w:hyperlink w:anchor="_Toc181878151" w:history="1">
             <w:r>
               <w:rPr>
                 <w:rStyle w:val="a4"/>
@@ -781,7 +781,7 @@
                 <w:sz w:val="24"/>
                 <w:szCs w:val="24"/>
               </w:rPr>
-              <w:instrText xml:space="preserve"> PAGEREF _Toc181878171 \h </w:instrText>
+              <w:instrText xml:space="preserve"> PAGEREF _Toc181878151 \h </w:instrText>
             </w:r>
             <w:r>
               <w:rPr>
@@ -839,7 +839,7 @@
               <w14:ligatures w14:val="standardContextual"/>
             </w:rPr>
           </w:pPr>
-          <w:hyperlink w:anchor="_Toc181878172" w:history="1">
+          <w:hyperlink w:anchor="_Toc181878152" w:history="1">
             <w:r>
               <w:rPr>
                 <w:rStyle w:val="a4"/>
@@ -878,7 +878,7 @@
                 <w:sz w:val="24"/>
                 <w:szCs w:val="24"/>
               </w:rPr>
-              <w:instrText xml:space="preserve"> PAGEREF _Toc181878172 \h </w:instrText>
+              <w:instrText xml:space="preserve"> PAGEREF _Toc181878152 \h </w:instrText>
             </w:r>
             <w:r>
               <w:rPr>
@@ -936,7 +936,7 @@
               <w14:ligatures w14:val="standardContextual"/>
             </w:rPr>
           </w:pPr>
-          <w:hyperlink w:anchor="_Toc181878173" w:history="1">
+          <w:hyperlink w:anchor="_Toc181878153" w:history="1">
             <w:r>
               <w:rPr>
                 <w:rStyle w:val="a4"/>
@@ -975,7 +975,201 @@
                 <w:sz w:val="24"/>
                 <w:szCs w:val="24"/>
               </w:rPr>
-              <w:instrText xml:space="preserve"> PAGEREF _Toc181878173 \h </w:instrText>
+              <w:instrText xml:space="preserve"> PAGEREF _Toc181878153 \h </w:instrText>
+            </w:r>
+            <w:r>
+              <w:rPr>
+                <w:rFonts w:ascii="Times New Roman" w:hAnsi="Times New Roman"/>
+                <w:noProof/>
+                <w:webHidden/>
+                <w:sz w:val="24"/>
+                <w:szCs w:val="24"/>
+              </w:rPr>
+            </w:r>
+            <w:r>
+              <w:rPr>
+                <w:rFonts w:ascii="Times New Roman" w:hAnsi="Times New Roman"/>
+                <w:noProof/>
+                <w:webHidden/>
+                <w:sz w:val="24"/>
+                <w:szCs w:val="24"/>
+              </w:rPr>
+              <w:fldChar w:fldCharType="separate"/>
+            </w:r>
+            <w:r>
+              <w:rPr>
+                <w:rFonts w:ascii="Times New Roman" w:hAnsi="Times New Roman"/>
+                <w:noProof/>
+                <w:webHidden/>
+                <w:sz w:val="24"/>
+                <w:szCs w:val="24"/>
+              </w:rPr>
+              <w:t>4</w:t>
+            </w:r>
+            <w:r>
+              <w:rPr>
+                <w:rFonts w:ascii="Times New Roman" w:hAnsi="Times New Roman"/>
+                <w:noProof/>
+                <w:webHidden/>
+                <w:sz w:val="24"/>
+                <w:szCs w:val="24"/>
+              </w:rPr>
+              <w:fldChar w:fldCharType="end"/>
+            </w:r>
+          </w:hyperlink>
+        </w:p>
+        <w:p>
+          <w:pPr>
+            <w:pStyle w:val="21"/>
+            <w:tabs>
+              <w:tab w:val="right" w:leader="dot" w:pos="9016"/>
+            </w:tabs>
+            <w:rPr>
+              <w:rFonts w:ascii="Times New Roman" w:hAnsi="Times New Roman"/>
+              <w:noProof/>
+              <w:kern w:val="2"/>
+              <w:sz w:val="24"/>
+              <w:szCs w:val="24"/>
+              <w14:ligatures w14:val="standardContextual"/>
+            </w:rPr>
+          </w:pPr>
+          <w:hyperlink w:anchor="_Toc181878154" w:history="1">
+            <w:r>
+              <w:rPr>
+                <w:rStyle w:val="a4"/>
+                <w:rFonts w:ascii="Times New Roman" w:hAnsi="Times New Roman"/>
+                <w:noProof/>
+                <w:sz w:val="24"/>
+                <w:szCs w:val="24"/>
+              </w:rPr>
+              <w:t>Назвіть основні частини резидентної програми, їх призначення</w:t>
+            </w:r>
+            <w:r>
+              <w:rPr>
+                <w:rFonts w:ascii="Times New Roman" w:hAnsi="Times New Roman"/>
+                <w:noProof/>
+                <w:webHidden/>
+                <w:sz w:val="24"/>
+                <w:szCs w:val="24"/>
+              </w:rPr>
+              <w:tab/>
+            </w:r>
+            <w:r>
+              <w:rPr>
+                <w:rFonts w:ascii="Times New Roman" w:hAnsi="Times New Roman"/>
+                <w:noProof/>
+                <w:webHidden/>
+                <w:sz w:val="24"/>
+                <w:szCs w:val="24"/>
+              </w:rPr>
+              <w:fldChar w:fldCharType="begin"/>
+            </w:r>
+            <w:r>
+              <w:rPr>
+                <w:rFonts w:ascii="Times New Roman" w:hAnsi="Times New Roman"/>
+                <w:noProof/>
+                <w:webHidden/>
+                <w:sz w:val="24"/>
+                <w:szCs w:val="24"/>
+              </w:rPr>
+              <w:instrText xml:space="preserve"> PAGEREF _Toc181878154 \h </w:instrText>
+            </w:r>
+            <w:r>
+              <w:rPr>
+                <w:rFonts w:ascii="Times New Roman" w:hAnsi="Times New Roman"/>
+                <w:noProof/>
+                <w:webHidden/>
+                <w:sz w:val="24"/>
+                <w:szCs w:val="24"/>
+              </w:rPr>
+            </w:r>
+            <w:r>
+              <w:rPr>
+                <w:rFonts w:ascii="Times New Roman" w:hAnsi="Times New Roman"/>
+                <w:noProof/>
+                <w:webHidden/>
+                <w:sz w:val="24"/>
+                <w:szCs w:val="24"/>
+              </w:rPr>
+              <w:fldChar w:fldCharType="separate"/>
+            </w:r>
+            <w:r>
+              <w:rPr>
+                <w:rFonts w:ascii="Times New Roman" w:hAnsi="Times New Roman"/>
+                <w:noProof/>
+                <w:webHidden/>
+                <w:sz w:val="24"/>
+                <w:szCs w:val="24"/>
+              </w:rPr>
+              <w:t>4</w:t>
+            </w:r>
+            <w:r>
+              <w:rPr>
+                <w:rFonts w:ascii="Times New Roman" w:hAnsi="Times New Roman"/>
+                <w:noProof/>
+                <w:webHidden/>
+                <w:sz w:val="24"/>
+                <w:szCs w:val="24"/>
+              </w:rPr>
+              <w:fldChar w:fldCharType="end"/>
+            </w:r>
+          </w:hyperlink>
+        </w:p>
+        <w:p>
+          <w:pPr>
+            <w:pStyle w:val="21"/>
+            <w:tabs>
+              <w:tab w:val="right" w:leader="dot" w:pos="9016"/>
+            </w:tabs>
+            <w:rPr>
+              <w:rFonts w:ascii="Times New Roman" w:hAnsi="Times New Roman"/>
+              <w:noProof/>
+              <w:kern w:val="2"/>
+              <w:sz w:val="24"/>
+              <w:szCs w:val="24"/>
+              <w14:ligatures w14:val="standardContextual"/>
+            </w:rPr>
+          </w:pPr>
+          <w:hyperlink w:anchor="_Toc181878155" w:history="1">
+            <w:r>
+              <w:rPr>
+                <w:rStyle w:val="a4"/>
+                <w:rFonts w:ascii="Times New Roman" w:hAnsi="Times New Roman"/>
+                <w:noProof/>
+                <w:sz w:val="24"/>
+                <w:szCs w:val="24"/>
+              </w:rPr>
+              <w:t>Наведіть приклади способів активізації резидентних програм</w:t>
+            </w:r>
+            <w:r>
+              <w:rPr>
+                <w:rFonts w:ascii="Times New Roman" w:hAnsi="Times New Roman"/>
+                <w:noProof/>
+                <w:webHidden/>
+                <w:sz w:val="24"/>
+                <w:szCs w:val="24"/>
+              </w:rPr>
+              <w:tab/>
+            </w:r>
+            <w:r>
+              <w:rPr>
+                <w:rFonts w:ascii="Times New Roman" w:hAnsi="Times New Roman"/>
+                <w:noProof/>
+                <w:webHidden/>
+                <w:sz w:val="24"/>
+                <w:szCs w:val="24"/>
+              </w:rPr>
+              <w:fldChar w:fldCharType="begin"/>
+            </w:r>
+            <w:r>
+              <w:rPr>
+                <w:rFonts w:ascii="Times New Roman" w:hAnsi="Times New Roman"/>
+                <w:noProof/>
+                <w:webHidden/>
+                <w:sz w:val="24"/>
+                <w:szCs w:val="24"/>
+              </w:rPr>
+              <w:instrText xml:space="preserve"> PAGEREF _Toc181878155 \h </w:instrText>
             </w:r>
             <w:r>
               <w:rPr>
@@ -1064,7 +1258,7 @@
       <w:pPr>
         <w:pStyle w:val="H1"/>
       </w:pPr>
-      <w:bookmarkStart w:id="1" w:name="_Toc181878168"/>
+      <w:bookmarkStart w:id="1" w:name="_Toc181878148"/>
       <w:r>
         <w:t>Мета роботи</w:t>
       </w:r>
@@ -1100,7 +1294,7 @@
           <w:lang w:val="en-US"/>
         </w:rPr>
       </w:pPr>
-      <w:bookmarkStart w:id="2" w:name="_Toc181878169"/>
+      <w:bookmarkStart w:id="2" w:name="_Toc181878149"/>
       <w:r>
         <w:t>Код програми</w:t>
       </w:r>
@@ -1475,7 +1669,7 @@
           <w:lang w:val="en-US"/>
         </w:rPr>
       </w:pPr>
-      <w:bookmarkStart w:id="3" w:name="_Toc181878170"/>
+      <w:bookmarkStart w:id="3" w:name="_Toc181878150"/>
       <w:r>
         <w:t>Контрольні питання</w:t>
       </w:r>
@@ -1488,7 +1682,7 @@
           <w:lang w:val="en-US"/>
         </w:rPr>
       </w:pPr>
-      <w:bookmarkStart w:id="4" w:name="_Toc181878171"/>
+      <w:bookmarkStart w:id="4" w:name="_Toc181878151"/>
       <w:r>
         <w:t>Назвіть основні способи завершення програм</w:t>
       </w:r>
@@ -1605,7 +1799,7 @@
           <w:lang w:val="en-US"/>
         </w:rPr>
       </w:pPr>
-      <w:bookmarkStart w:id="5" w:name="_Toc181878172"/>
+      <w:bookmarkStart w:id="5" w:name="_Toc181878152"/>
       <w:r>
         <w:t>Дайте порівняльну характеристику функціям завершення процесу</w:t>
       </w:r>
@@ -1681,7 +1875,7 @@
       <w:pPr>
         <w:pStyle w:val="H2"/>
       </w:pPr>
-      <w:bookmarkStart w:id="6" w:name="_Toc181878173"/>
+      <w:bookmarkStart w:id="6" w:name="_Toc181878153"/>
       <w:r>
         <w:t>Поняття резидентності</w:t>
       </w:r>
@@ -1706,6 +1900,40 @@
       </w:pPr>
       <w:r>
         <w:t>Резидентність визначає можливість залишення програми у пам’яті аби використовувати її при виконанні інших програм.</w:t>
+      </w:r>
+    </w:p>
+    <w:p>
+      <w:pPr>
+        <w:pStyle w:val="P"/>
+      </w:pPr>
+    </w:p>
+    <w:p>
+      <w:pPr>
+        <w:pStyle w:val="H2"/>
+      </w:pPr>
+      <w:bookmarkStart w:id="7" w:name="_Toc181878154"/>
+      <w:r>
+        <w:t>Назвіть основні частини резидентної програми, їх призначення</w:t>
+      </w:r>
+      <w:bookmarkEnd w:id="7"/>
+      <w:r>
+        <w:t xml:space="preserve"> </w:t>
+      </w:r>
+    </w:p>
+    <w:p>
+      <w:pPr>
+        <w:pStyle w:val="H2"/>
+        <w:rPr>
+          <w:lang w:val="en-US"/>
+        </w:rPr>
+      </w:pPr>
+      <w:bookmarkStart w:id="8" w:name="_Toc181878155"/>
+      <w:r>
+        <w:t>Наведіть приклади способів активізації резидентних програм</w:t>
+      </w:r>
+      <w:bookmarkEnd w:id="8"/>
+      <w:r>
+        <w:t xml:space="preserve"> </w:t>
       </w:r>
     </w:p>
     <w:sectPr>

</xml_diff>